<commit_message>
Copied all the sql queries into queries.sql
</commit_message>
<xml_diff>
--- a/ER Diagram.docx
+++ b/ER Diagram.docx
@@ -2,6 +2,258 @@
 <file path=word/document.xml><?xml version="1.0" encoding="utf-8"?>
 <w:document xmlns:wpc="http://schemas.microsoft.com/office/word/2010/wordprocessingCanvas" xmlns:cx="http://schemas.microsoft.com/office/drawing/2014/chartex" xmlns:cx1="http://schemas.microsoft.com/office/drawing/2015/9/8/chartex" xmlns:cx2="http://schemas.microsoft.com/office/drawing/2015/10/21/chartex" xmlns:cx3="http://schemas.microsoft.com/office/drawing/2016/5/9/chartex" xmlns:cx4="http://schemas.microsoft.com/office/drawing/2016/5/10/chartex" xmlns:cx5="http://schemas.microsoft.com/office/drawing/2016/5/11/chartex" xmlns:cx6="http://schemas.microsoft.com/office/drawing/2016/5/12/chartex" xmlns:cx7="http://schemas.microsoft.com/office/drawing/2016/5/13/chartex" xmlns:cx8="http://schemas.microsoft.com/office/drawing/2016/5/14/chartex" xmlns:mc="http://schemas.openxmlformats.org/markup-compatibility/2006" xmlns:aink="http://schemas.microsoft.com/office/drawing/2016/ink" xmlns:am3d="http://schemas.microsoft.com/office/drawing/2017/model3d" xmlns:o="urn:schemas-microsoft-com:office:office" xmlns:r="http://schemas.openxmlformats.org/officeDocument/2006/relationships" xmlns:m="http://schemas.openxmlformats.org/officeDocument/2006/math" xmlns:v="urn:schemas-microsoft-com:vml" xmlns:wp14="http://schemas.microsoft.com/office/word/2010/wordprocessingDrawing" xmlns:wp="http://schemas.openxmlformats.org/drawingml/2006/wordprocessingDrawing" xmlns:w10="urn:schemas-microsoft-com:office:word" xmlns:w="http://schemas.openxmlformats.org/wordprocessingml/2006/main" xmlns:w14="http://schemas.microsoft.com/office/word/2010/wordml" xmlns:w15="http://schemas.microsoft.com/office/word/2012/wordml" xmlns:w16cid="http://schemas.microsoft.com/office/word/2016/wordml/cid" xmlns:w16se="http://schemas.microsoft.com/office/word/2015/wordml/symex" xmlns:wpg="http://schemas.microsoft.com/office/word/2010/wordprocessingGroup" xmlns:wpi="http://schemas.microsoft.com/office/word/2010/wordprocessingInk" xmlns:wne="http://schemas.microsoft.com/office/word/2006/wordml" xmlns:wps="http://schemas.microsoft.com/office/word/2010/wordprocessingShape" mc:Ignorable="w14 w15 w16se w16cid wp14">
   <w:body>
+    <w:p>
+      <w:pPr>
+        <w:tabs>
+          <w:tab w:val="left" w:pos="480"/>
+          <w:tab w:val="center" w:pos="4680"/>
+        </w:tabs>
+        <w:jc w:val="center"/>
+        <w:rPr>
+          <w:sz w:val="72"/>
+          <w:szCs w:val="72"/>
+        </w:rPr>
+      </w:pPr>
+    </w:p>
+    <w:p>
+      <w:pPr>
+        <w:tabs>
+          <w:tab w:val="left" w:pos="480"/>
+          <w:tab w:val="center" w:pos="4680"/>
+        </w:tabs>
+        <w:jc w:val="center"/>
+        <w:rPr>
+          <w:sz w:val="72"/>
+          <w:szCs w:val="72"/>
+        </w:rPr>
+      </w:pPr>
+    </w:p>
+    <w:p>
+      <w:pPr>
+        <w:tabs>
+          <w:tab w:val="left" w:pos="480"/>
+          <w:tab w:val="center" w:pos="4680"/>
+        </w:tabs>
+        <w:jc w:val="center"/>
+        <w:rPr>
+          <w:sz w:val="72"/>
+          <w:szCs w:val="72"/>
+        </w:rPr>
+      </w:pPr>
+    </w:p>
+    <w:p>
+      <w:pPr>
+        <w:tabs>
+          <w:tab w:val="left" w:pos="480"/>
+          <w:tab w:val="center" w:pos="4680"/>
+        </w:tabs>
+        <w:jc w:val="center"/>
+        <w:rPr>
+          <w:sz w:val="72"/>
+          <w:szCs w:val="72"/>
+        </w:rPr>
+      </w:pPr>
+      <w:r>
+        <w:rPr>
+          <w:sz w:val="72"/>
+          <w:szCs w:val="72"/>
+        </w:rPr>
+        <w:t>ECE 35</w:t>
+      </w:r>
+      <w:r>
+        <w:rPr>
+          <w:sz w:val="72"/>
+          <w:szCs w:val="72"/>
+        </w:rPr>
+        <w:t>6</w:t>
+      </w:r>
+    </w:p>
+    <w:p>
+      <w:pPr>
+        <w:tabs>
+          <w:tab w:val="left" w:pos="480"/>
+          <w:tab w:val="center" w:pos="4680"/>
+        </w:tabs>
+        <w:jc w:val="center"/>
+        <w:rPr>
+          <w:sz w:val="44"/>
+          <w:szCs w:val="44"/>
+        </w:rPr>
+      </w:pPr>
+      <w:r>
+        <w:rPr>
+          <w:sz w:val="44"/>
+          <w:szCs w:val="44"/>
+        </w:rPr>
+        <w:t>Project</w:t>
+      </w:r>
+    </w:p>
+    <w:p>
+      <w:pPr>
+        <w:tabs>
+          <w:tab w:val="left" w:pos="480"/>
+          <w:tab w:val="center" w:pos="4680"/>
+        </w:tabs>
+        <w:jc w:val="center"/>
+        <w:rPr>
+          <w:sz w:val="44"/>
+          <w:szCs w:val="44"/>
+        </w:rPr>
+      </w:pPr>
+      <w:r>
+        <w:rPr>
+          <w:sz w:val="44"/>
+          <w:szCs w:val="44"/>
+        </w:rPr>
+        <w:t>Social Media Database</w:t>
+      </w:r>
+    </w:p>
+    <w:p>
+      <w:pPr>
+        <w:tabs>
+          <w:tab w:val="left" w:pos="480"/>
+          <w:tab w:val="center" w:pos="4680"/>
+        </w:tabs>
+        <w:jc w:val="center"/>
+        <w:rPr>
+          <w:sz w:val="44"/>
+          <w:szCs w:val="44"/>
+        </w:rPr>
+      </w:pPr>
+      <w:r>
+        <w:rPr>
+          <w:sz w:val="44"/>
+          <w:szCs w:val="44"/>
+        </w:rPr>
+        <w:t>Winter 2020</w:t>
+      </w:r>
+    </w:p>
+    <w:p>
+      <w:pPr>
+        <w:jc w:val="center"/>
+        <w:rPr>
+          <w:sz w:val="48"/>
+          <w:szCs w:val="48"/>
+        </w:rPr>
+      </w:pPr>
+    </w:p>
+    <w:p>
+      <w:pPr>
+        <w:jc w:val="center"/>
+        <w:rPr>
+          <w:sz w:val="48"/>
+          <w:szCs w:val="48"/>
+        </w:rPr>
+      </w:pPr>
+    </w:p>
+    <w:p>
+      <w:pPr>
+        <w:jc w:val="center"/>
+        <w:rPr>
+          <w:sz w:val="48"/>
+          <w:szCs w:val="48"/>
+        </w:rPr>
+      </w:pPr>
+    </w:p>
+    <w:p>
+      <w:pPr>
+        <w:jc w:val="center"/>
+        <w:rPr>
+          <w:sz w:val="48"/>
+          <w:szCs w:val="48"/>
+        </w:rPr>
+      </w:pPr>
+    </w:p>
+    <w:p>
+      <w:pPr>
+        <w:jc w:val="center"/>
+        <w:rPr>
+          <w:sz w:val="36"/>
+          <w:szCs w:val="36"/>
+        </w:rPr>
+      </w:pPr>
+    </w:p>
+    <w:p>
+      <w:pPr>
+        <w:jc w:val="center"/>
+        <w:rPr>
+          <w:sz w:val="36"/>
+          <w:szCs w:val="36"/>
+        </w:rPr>
+      </w:pPr>
+    </w:p>
+    <w:p>
+      <w:pPr>
+        <w:jc w:val="center"/>
+        <w:rPr>
+          <w:sz w:val="36"/>
+          <w:szCs w:val="36"/>
+        </w:rPr>
+      </w:pPr>
+    </w:p>
+    <w:p>
+      <w:pPr>
+        <w:jc w:val="center"/>
+        <w:rPr>
+          <w:sz w:val="36"/>
+          <w:szCs w:val="36"/>
+        </w:rPr>
+      </w:pPr>
+    </w:p>
+    <w:p>
+      <w:pPr>
+        <w:jc w:val="center"/>
+        <w:rPr>
+          <w:sz w:val="36"/>
+          <w:szCs w:val="36"/>
+        </w:rPr>
+      </w:pPr>
+    </w:p>
+    <w:p>
+      <w:pPr>
+        <w:jc w:val="center"/>
+        <w:rPr>
+          <w:sz w:val="36"/>
+          <w:szCs w:val="36"/>
+        </w:rPr>
+      </w:pPr>
+      <w:r>
+        <w:rPr>
+          <w:sz w:val="36"/>
+          <w:szCs w:val="36"/>
+        </w:rPr>
+        <w:t>By:</w:t>
+      </w:r>
+    </w:p>
+    <w:p>
+      <w:pPr>
+        <w:jc w:val="center"/>
+        <w:rPr>
+          <w:sz w:val="36"/>
+          <w:szCs w:val="36"/>
+        </w:rPr>
+      </w:pPr>
+      <w:r>
+        <w:rPr>
+          <w:sz w:val="36"/>
+          <w:szCs w:val="36"/>
+        </w:rPr>
+        <w:t>Mohammad Ameen Khan (20659395)</w:t>
+      </w:r>
+      <w:r>
+        <w:br w:type="page"/>
+      </w:r>
+    </w:p>
+    <w:p>
+      <w:pPr>
+        <w:sectPr>
+          <w:pgSz w:w="12240" w:h="15840"/>
+          <w:pgMar w:top="1440" w:right="1440" w:bottom="1440" w:left="1440" w:header="708" w:footer="708" w:gutter="0"/>
+          <w:cols w:space="708"/>
+          <w:docGrid w:linePitch="360"/>
+        </w:sectPr>
+      </w:pPr>
+    </w:p>
     <w:p>
       <w:pPr>
         <w:sectPr>
@@ -12,10 +264,11 @@
         </w:sectPr>
       </w:pPr>
       <w:r>
+        <w:lastRenderedPageBreak/>
         <w:drawing>
-          <wp:inline distT="0" distB="0" distL="0" distR="0" wp14:anchorId="2C5798AF" wp14:editId="37893B14">
-            <wp:extent cx="8436864" cy="6062139"/>
-            <wp:effectExtent l="0" t="0" r="0" b="0"/>
+          <wp:inline distT="0" distB="0" distL="0" distR="0" wp14:anchorId="24733A71" wp14:editId="55B6A197">
+            <wp:extent cx="8229600" cy="5912973"/>
+            <wp:effectExtent l="0" t="0" r="0" b="5715"/>
             <wp:docPr id="1" name="Picture 1" descr="A close up of a map&#10;&#10;Description automatically generated"/>
             <wp:cNvGraphicFramePr>
               <a:graphicFrameLocks xmlns:a="http://schemas.openxmlformats.org/drawingml/2006/main" noChangeAspect="1"/>
@@ -28,14 +281,14 @@
                     <pic:cNvPicPr/>
                   </pic:nvPicPr>
                   <pic:blipFill rotWithShape="1">
-                    <a:blip r:embed="rId4"/>
+                    <a:blip r:embed="rId5"/>
                     <a:srcRect l="2809" t="2456" b="2593"/>
                     <a:stretch/>
                   </pic:blipFill>
                   <pic:spPr bwMode="auto">
                     <a:xfrm>
                       <a:off x="0" y="0"/>
-                      <a:ext cx="8498912" cy="6106722"/>
+                      <a:ext cx="8229600" cy="5912973"/>
                     </a:xfrm>
                     <a:prstGeom prst="rect">
                       <a:avLst/>
@@ -66,6 +319,581 @@
       </w:r>
     </w:p>
     <w:p/>
+    <w:p>
+      <w:pPr>
+        <w:spacing w:line="276" w:lineRule="auto"/>
+      </w:pPr>
+      <w:r>
+        <w:t xml:space="preserve">There are 4 main entities in this social media </w:t>
+      </w:r>
+      <w:r>
+        <w:t>database</w:t>
+      </w:r>
+      <w:r>
+        <w:t>:</w:t>
+      </w:r>
+      <w:r>
+        <w:t xml:space="preserve"> </w:t>
+      </w:r>
+      <w:r>
+        <w:t>People</w:t>
+      </w:r>
+      <w:r>
+        <w:t xml:space="preserve">, </w:t>
+      </w:r>
+      <w:r>
+        <w:t>Posts</w:t>
+      </w:r>
+      <w:r>
+        <w:t xml:space="preserve">. </w:t>
+      </w:r>
+      <w:r>
+        <w:t>Groups</w:t>
+      </w:r>
+      <w:r>
+        <w:t xml:space="preserve">, </w:t>
+      </w:r>
+      <w:r>
+        <w:t>Topics</w:t>
+      </w:r>
+    </w:p>
+    <w:p>
+      <w:pPr>
+        <w:spacing w:line="276" w:lineRule="auto"/>
+      </w:pPr>
+    </w:p>
+    <w:p>
+      <w:pPr>
+        <w:spacing w:line="276" w:lineRule="auto"/>
+      </w:pPr>
+      <w:r>
+        <w:t xml:space="preserve">The People entity contains all the information for a user of the platform such as their first name and age. To login into the client </w:t>
+      </w:r>
+      <w:r>
+        <w:t>the user will need to authenticate their id and password. Therefore a weak entity called Auth is created – it only stores every user’s password and login time. Auth is a weak entity because a user’s password and last login timestamp cannot exist without the user itself existing.</w:t>
+      </w:r>
+      <w:r>
+        <w:t xml:space="preserve"> For the scope of this project, the login timestamp for a user is used to determine which posts are unread by comparing the user’s latest login time to the creation time of posts they follow.</w:t>
+      </w:r>
+    </w:p>
+    <w:p>
+      <w:pPr>
+        <w:spacing w:line="276" w:lineRule="auto"/>
+      </w:pPr>
+    </w:p>
+    <w:p>
+      <w:pPr>
+        <w:spacing w:line="276" w:lineRule="auto"/>
+      </w:pPr>
+      <w:r>
+        <w:t xml:space="preserve">The Posts entity stores all the information related to a post such as: its author, content, </w:t>
+      </w:r>
+      <w:proofErr w:type="spellStart"/>
+      <w:r>
+        <w:t>created_time</w:t>
+      </w:r>
+      <w:proofErr w:type="spellEnd"/>
+      <w:r>
+        <w:t xml:space="preserve">, </w:t>
+      </w:r>
+      <w:proofErr w:type="spellStart"/>
+      <w:r>
+        <w:t>post_id</w:t>
+      </w:r>
+      <w:proofErr w:type="spellEnd"/>
+      <w:r>
+        <w:t xml:space="preserve"> and reaction counters.</w:t>
+      </w:r>
+      <w:r>
+        <w:t xml:space="preserve"> The Topic and Group entities simply store each topic’s and group’s id and name.</w:t>
+      </w:r>
+    </w:p>
+    <w:p>
+      <w:pPr>
+        <w:spacing w:line="276" w:lineRule="auto"/>
+      </w:pPr>
+    </w:p>
+    <w:p>
+      <w:pPr>
+        <w:spacing w:line="276" w:lineRule="auto"/>
+      </w:pPr>
+      <w:r>
+        <w:t>A person can follow multiple topics and groups, therefore there is a many-to-many relationships between people and topics</w:t>
+      </w:r>
+      <w:r>
+        <w:t xml:space="preserve"> as well as people</w:t>
+      </w:r>
+      <w:r>
+        <w:t xml:space="preserve"> and groups.</w:t>
+      </w:r>
+      <w:r>
+        <w:t xml:space="preserve"> </w:t>
+      </w:r>
+      <w:r>
+        <w:t>A person can also follow another person therefore there is a many-to-many relationship between people and itself with the relation of follows.</w:t>
+      </w:r>
+    </w:p>
+    <w:p>
+      <w:pPr>
+        <w:spacing w:line="276" w:lineRule="auto"/>
+      </w:pPr>
+    </w:p>
+    <w:p>
+      <w:pPr>
+        <w:spacing w:line="276" w:lineRule="auto"/>
+      </w:pPr>
+      <w:r>
+        <w:t xml:space="preserve">When a post is created, it needs to be authored by </w:t>
+      </w:r>
+      <w:r>
+        <w:t xml:space="preserve">exactly one user. This is why there exists a many to one creates relationship between post and people with an author and </w:t>
+      </w:r>
+      <w:proofErr w:type="spellStart"/>
+      <w:r>
+        <w:t>created_at</w:t>
+      </w:r>
+      <w:proofErr w:type="spellEnd"/>
+      <w:r>
+        <w:t xml:space="preserve"> timestamp attribute for the relationship. </w:t>
+      </w:r>
+      <w:r>
+        <w:t>Many posts can be authored by exactly one person</w:t>
+      </w:r>
+      <w:r>
+        <w:t xml:space="preserve"> thus there exists a many-to-one relationship between both the entities. Furthermore, each post can be replied to and that reply can further be replied to infinitely. This relationship is defined as a reply and attributed by the </w:t>
+      </w:r>
+      <w:proofErr w:type="spellStart"/>
+      <w:r>
+        <w:t>parent_post_id</w:t>
+      </w:r>
+      <w:proofErr w:type="spellEnd"/>
+      <w:r>
+        <w:t xml:space="preserve"> in a post object identifying which post this reply is in response to. As expected, every reply can only be authored by one person.</w:t>
+      </w:r>
+    </w:p>
+    <w:p>
+      <w:pPr>
+        <w:spacing w:line="276" w:lineRule="auto"/>
+      </w:pPr>
+    </w:p>
+    <w:p>
+      <w:pPr>
+        <w:spacing w:line="276" w:lineRule="auto"/>
+      </w:pPr>
+      <w:r>
+        <w:t>Additionally</w:t>
+      </w:r>
+      <w:r>
+        <w:t>, many people can react to many posts and therefore there exists a many-to-many relationship between People and Posts.</w:t>
+      </w:r>
+      <w:r>
+        <w:t xml:space="preserve"> Lastly, whenever a post is created it can only be associated to one group – a many-to-one relationship between Posts and Groups – but a post can be associated with multiple topics, and hence there exists a many-to-many relationship between posts and Topics.</w:t>
+      </w:r>
+    </w:p>
+    <w:p>
+      <w:pPr>
+        <w:spacing w:line="276" w:lineRule="auto"/>
+      </w:pPr>
+    </w:p>
+    <w:p>
+      <w:pPr>
+        <w:spacing w:line="276" w:lineRule="auto"/>
+      </w:pPr>
+      <w:r>
+        <w:t>The next page defines the requirements I set and met for myself whilst creating this project.</w:t>
+      </w:r>
+      <w:r>
+        <w:t xml:space="preserve"> Each requirement was met from a database </w:t>
+      </w:r>
+      <w:r>
+        <w:t>query</w:t>
+      </w:r>
+      <w:r>
+        <w:t xml:space="preserve"> instead of </w:t>
+      </w:r>
+      <w:r>
+        <w:t xml:space="preserve">complex </w:t>
+      </w:r>
+      <w:r>
+        <w:t xml:space="preserve">application </w:t>
+      </w:r>
+      <w:r>
+        <w:t>logic.</w:t>
+      </w:r>
+    </w:p>
+    <w:p>
+      <w:pPr>
+        <w:pStyle w:val="Title"/>
+      </w:pPr>
+      <w:r>
+        <w:lastRenderedPageBreak/>
+        <w:t>Requirements</w:t>
+      </w:r>
+    </w:p>
+    <w:p/>
+    <w:p>
+      <w:pPr>
+        <w:pStyle w:val="ListParagraph"/>
+        <w:numPr>
+          <w:ilvl w:val="0"/>
+          <w:numId w:val="2"/>
+        </w:numPr>
+      </w:pPr>
+      <w:r>
+        <w:t>A PERSON should have their login AUTHENTICATED</w:t>
+      </w:r>
+    </w:p>
+    <w:p>
+      <w:pPr>
+        <w:pStyle w:val="ListParagraph"/>
+        <w:numPr>
+          <w:ilvl w:val="0"/>
+          <w:numId w:val="2"/>
+        </w:numPr>
+      </w:pPr>
+      <w:r>
+        <w:t>Update their login time to do the unread/ read check</w:t>
+      </w:r>
+    </w:p>
+    <w:p/>
+    <w:p>
+      <w:pPr>
+        <w:pStyle w:val="ListParagraph"/>
+        <w:numPr>
+          <w:ilvl w:val="0"/>
+          <w:numId w:val="2"/>
+        </w:numPr>
+      </w:pPr>
+      <w:r>
+        <w:t>A PERSON can list</w:t>
+      </w:r>
+      <w:r>
+        <w:t xml:space="preserve"> all</w:t>
+      </w:r>
+      <w:r>
+        <w:t xml:space="preserve"> POSTS ordered by creation date</w:t>
+      </w:r>
+    </w:p>
+    <w:p>
+      <w:pPr>
+        <w:pStyle w:val="ListParagraph"/>
+        <w:numPr>
+          <w:ilvl w:val="0"/>
+          <w:numId w:val="2"/>
+        </w:numPr>
+      </w:pPr>
+      <w:r>
+        <w:t>All POSTS from people they follow, their posts, groups they follow and topics they follow</w:t>
+      </w:r>
+    </w:p>
+    <w:p>
+      <w:pPr>
+        <w:pStyle w:val="ListParagraph"/>
+        <w:numPr>
+          <w:ilvl w:val="0"/>
+          <w:numId w:val="2"/>
+        </w:numPr>
+      </w:pPr>
+      <w:r>
+        <w:t>with a limit</w:t>
+      </w:r>
+    </w:p>
+    <w:p>
+      <w:pPr>
+        <w:pStyle w:val="ListParagraph"/>
+        <w:numPr>
+          <w:ilvl w:val="0"/>
+          <w:numId w:val="2"/>
+        </w:numPr>
+      </w:pPr>
+      <w:r>
+        <w:t>Only posts they have posted</w:t>
+      </w:r>
+    </w:p>
+    <w:p>
+      <w:pPr>
+        <w:pStyle w:val="ListParagraph"/>
+        <w:numPr>
+          <w:ilvl w:val="0"/>
+          <w:numId w:val="2"/>
+        </w:numPr>
+      </w:pPr>
+      <w:r>
+        <w:t>Unread Posts</w:t>
+      </w:r>
+    </w:p>
+    <w:p/>
+    <w:p>
+      <w:pPr>
+        <w:pStyle w:val="ListParagraph"/>
+        <w:numPr>
+          <w:ilvl w:val="0"/>
+          <w:numId w:val="2"/>
+        </w:numPr>
+      </w:pPr>
+      <w:r>
+        <w:t>A PERSON can search for POSTS using a keyword</w:t>
+      </w:r>
+    </w:p>
+    <w:p>
+      <w:pPr>
+        <w:ind w:left="1080"/>
+      </w:pPr>
+    </w:p>
+    <w:p>
+      <w:pPr>
+        <w:pStyle w:val="ListParagraph"/>
+        <w:numPr>
+          <w:ilvl w:val="0"/>
+          <w:numId w:val="2"/>
+        </w:numPr>
+      </w:pPr>
+      <w:r>
+        <w:t>A PERSON can create a POST</w:t>
+      </w:r>
+      <w:r>
+        <w:t xml:space="preserve"> </w:t>
+      </w:r>
+      <w:r>
+        <w:t>with multiple TOPICS if the PERSON follows the GROUP</w:t>
+      </w:r>
+      <w:r>
+        <w:t xml:space="preserve"> </w:t>
+      </w:r>
+      <w:r>
+        <w:t>assigned to a GROUP if the PERSON follows the GROUP</w:t>
+      </w:r>
+    </w:p>
+    <w:p>
+      <w:pPr>
+        <w:pStyle w:val="ListParagraph"/>
+      </w:pPr>
+    </w:p>
+    <w:p>
+      <w:pPr>
+        <w:pStyle w:val="ListParagraph"/>
+        <w:numPr>
+          <w:ilvl w:val="0"/>
+          <w:numId w:val="2"/>
+        </w:numPr>
+      </w:pPr>
+      <w:r>
+        <w:t>A PERSON can view post details</w:t>
+      </w:r>
+      <w:r>
+        <w:t xml:space="preserve"> only i</w:t>
+      </w:r>
+      <w:r>
+        <w:t>f it exists</w:t>
+      </w:r>
+    </w:p>
+    <w:p>
+      <w:pPr>
+        <w:pStyle w:val="ListParagraph"/>
+        <w:numPr>
+          <w:ilvl w:val="0"/>
+          <w:numId w:val="2"/>
+        </w:numPr>
+      </w:pPr>
+      <w:r>
+        <w:t>determine who created a certain POST</w:t>
+      </w:r>
+    </w:p>
+    <w:p>
+      <w:pPr>
+        <w:pStyle w:val="ListParagraph"/>
+        <w:numPr>
+          <w:ilvl w:val="0"/>
+          <w:numId w:val="2"/>
+        </w:numPr>
+      </w:pPr>
+      <w:r>
+        <w:t>determine +/- reactions count</w:t>
+      </w:r>
+    </w:p>
+    <w:p>
+      <w:pPr>
+        <w:pStyle w:val="ListParagraph"/>
+        <w:numPr>
+          <w:ilvl w:val="0"/>
+          <w:numId w:val="2"/>
+        </w:numPr>
+      </w:pPr>
+      <w:r>
+        <w:t>can respond to a POST with a +/-1</w:t>
+      </w:r>
+    </w:p>
+    <w:p>
+      <w:pPr>
+        <w:pStyle w:val="ListParagraph"/>
+        <w:numPr>
+          <w:ilvl w:val="0"/>
+          <w:numId w:val="2"/>
+        </w:numPr>
+      </w:pPr>
+      <w:r>
+        <w:t>can respond to a POST with another POST</w:t>
+      </w:r>
+    </w:p>
+    <w:p/>
+    <w:p>
+      <w:pPr>
+        <w:pStyle w:val="ListParagraph"/>
+        <w:numPr>
+          <w:ilvl w:val="0"/>
+          <w:numId w:val="2"/>
+        </w:numPr>
+      </w:pPr>
+      <w:r>
+        <w:t>A PERSON can list all the</w:t>
+      </w:r>
+    </w:p>
+    <w:p>
+      <w:pPr>
+        <w:pStyle w:val="ListParagraph"/>
+        <w:numPr>
+          <w:ilvl w:val="1"/>
+          <w:numId w:val="2"/>
+        </w:numPr>
+      </w:pPr>
+      <w:r>
+        <w:t>TOPICS</w:t>
+      </w:r>
+    </w:p>
+    <w:p>
+      <w:pPr>
+        <w:pStyle w:val="ListParagraph"/>
+        <w:numPr>
+          <w:ilvl w:val="1"/>
+          <w:numId w:val="2"/>
+        </w:numPr>
+      </w:pPr>
+      <w:r>
+        <w:t xml:space="preserve">PERSONS </w:t>
+      </w:r>
+      <w:r>
+        <w:sym w:font="Wingdings" w:char="F0E0"/>
+      </w:r>
+      <w:r>
+        <w:t xml:space="preserve"> Friend’s list</w:t>
+      </w:r>
+    </w:p>
+    <w:p>
+      <w:pPr>
+        <w:pStyle w:val="ListParagraph"/>
+        <w:numPr>
+          <w:ilvl w:val="1"/>
+          <w:numId w:val="2"/>
+        </w:numPr>
+      </w:pPr>
+      <w:r>
+        <w:t>and GROUPS they follow</w:t>
+      </w:r>
+    </w:p>
+    <w:p>
+      <w:pPr>
+        <w:pStyle w:val="ListParagraph"/>
+      </w:pPr>
+    </w:p>
+    <w:p>
+      <w:pPr>
+        <w:pStyle w:val="ListParagraph"/>
+        <w:numPr>
+          <w:ilvl w:val="0"/>
+          <w:numId w:val="2"/>
+        </w:numPr>
+      </w:pPr>
+      <w:r>
+        <w:t>A PERSON can</w:t>
+      </w:r>
+    </w:p>
+    <w:p>
+      <w:pPr>
+        <w:pStyle w:val="ListParagraph"/>
+        <w:numPr>
+          <w:ilvl w:val="1"/>
+          <w:numId w:val="2"/>
+        </w:numPr>
+      </w:pPr>
+      <w:r>
+        <w:t>add a friend if they know their ID</w:t>
+      </w:r>
+    </w:p>
+    <w:p>
+      <w:pPr>
+        <w:pStyle w:val="ListParagraph"/>
+        <w:numPr>
+          <w:ilvl w:val="1"/>
+          <w:numId w:val="2"/>
+        </w:numPr>
+      </w:pPr>
+      <w:r>
+        <w:t>can follow a GROUP with another PERSON</w:t>
+      </w:r>
+    </w:p>
+    <w:p>
+      <w:pPr>
+        <w:pStyle w:val="ListParagraph"/>
+        <w:numPr>
+          <w:ilvl w:val="1"/>
+          <w:numId w:val="2"/>
+        </w:numPr>
+      </w:pPr>
+      <w:r>
+        <w:t>can follow a TOPIC</w:t>
+      </w:r>
+      <w:r>
+        <w:tab/>
+      </w:r>
+    </w:p>
+    <w:p/>
+    <w:p>
+      <w:pPr>
+        <w:pStyle w:val="ListParagraph"/>
+        <w:numPr>
+          <w:ilvl w:val="0"/>
+          <w:numId w:val="2"/>
+        </w:numPr>
+      </w:pPr>
+      <w:r>
+        <w:t>Details of Entities</w:t>
+      </w:r>
+    </w:p>
+    <w:p>
+      <w:pPr>
+        <w:pStyle w:val="ListParagraph"/>
+        <w:numPr>
+          <w:ilvl w:val="1"/>
+          <w:numId w:val="2"/>
+        </w:numPr>
+      </w:pPr>
+      <w:r>
+        <w:t>TOPICS should know how many followers and groups there are</w:t>
+      </w:r>
+    </w:p>
+    <w:p>
+      <w:pPr>
+        <w:pStyle w:val="ListParagraph"/>
+        <w:numPr>
+          <w:ilvl w:val="1"/>
+          <w:numId w:val="2"/>
+        </w:numPr>
+      </w:pPr>
+      <w:r>
+        <w:t>GROUPS should know how many followers and groups there are</w:t>
+      </w:r>
+      <w:r>
+        <w:br w:type="page"/>
+      </w:r>
+    </w:p>
+    <w:p>
+      <w:r>
+        <w:lastRenderedPageBreak/>
+        <w:t>s</w:t>
+      </w:r>
+    </w:p>
+    <w:p/>
+    <w:p/>
     <w:p/>
     <w:sectPr>
       <w:pgSz w:w="12240" w:h="15840"/>
@@ -75,6 +903,189 @@
     </w:sectPr>
   </w:body>
 </w:document>
+</file>
+
+<file path=word/numbering.xml><?xml version="1.0" encoding="utf-8"?>
+<w:numbering xmlns:wpc="http://schemas.microsoft.com/office/word/2010/wordprocessingCanvas" xmlns:cx="http://schemas.microsoft.com/office/drawing/2014/chartex" xmlns:cx1="http://schemas.microsoft.com/office/drawing/2015/9/8/chartex" xmlns:cx2="http://schemas.microsoft.com/office/drawing/2015/10/21/chartex" xmlns:cx3="http://schemas.microsoft.com/office/drawing/2016/5/9/chartex" xmlns:cx4="http://schemas.microsoft.com/office/drawing/2016/5/10/chartex" xmlns:cx5="http://schemas.microsoft.com/office/drawing/2016/5/11/chartex" xmlns:cx6="http://schemas.microsoft.com/office/drawing/2016/5/12/chartex" xmlns:cx7="http://schemas.microsoft.com/office/drawing/2016/5/13/chartex" xmlns:cx8="http://schemas.microsoft.com/office/drawing/2016/5/14/chartex" xmlns:mc="http://schemas.openxmlformats.org/markup-compatibility/2006" xmlns:aink="http://schemas.microsoft.com/office/drawing/2016/ink" xmlns:am3d="http://schemas.microsoft.com/office/drawing/2017/model3d" xmlns:o="urn:schemas-microsoft-com:office:office" xmlns:r="http://schemas.openxmlformats.org/officeDocument/2006/relationships" xmlns:m="http://schemas.openxmlformats.org/officeDocument/2006/math" xmlns:v="urn:schemas-microsoft-com:vml" xmlns:wp14="http://schemas.microsoft.com/office/word/2010/wordprocessingDrawing" xmlns:wp="http://schemas.openxmlformats.org/drawingml/2006/wordprocessingDrawing" xmlns:w10="urn:schemas-microsoft-com:office:word" xmlns:w="http://schemas.openxmlformats.org/wordprocessingml/2006/main" xmlns:w14="http://schemas.microsoft.com/office/word/2010/wordml" xmlns:w15="http://schemas.microsoft.com/office/word/2012/wordml" xmlns:w16cid="http://schemas.microsoft.com/office/word/2016/wordml/cid" xmlns:w16se="http://schemas.microsoft.com/office/word/2015/wordml/symex" xmlns:wpg="http://schemas.microsoft.com/office/word/2010/wordprocessingGroup" xmlns:wpi="http://schemas.microsoft.com/office/word/2010/wordprocessingInk" xmlns:wne="http://schemas.microsoft.com/office/word/2006/wordml" xmlns:wps="http://schemas.microsoft.com/office/word/2010/wordprocessingShape" mc:Ignorable="w14 w15 w16se w16cid wp14">
+  <w:abstractNum w:abstractNumId="0" w15:restartNumberingAfterBreak="0">
+    <w:nsid w:val="00B969E9"/>
+    <w:multiLevelType w:val="hybridMultilevel"/>
+    <w:tmpl w:val="9D881742"/>
+    <w:lvl w:ilvl="0" w:tplc="0409000F">
+      <w:start w:val="1"/>
+      <w:numFmt w:val="decimal"/>
+      <w:lvlText w:val="%1."/>
+      <w:lvlJc w:val="left"/>
+      <w:pPr>
+        <w:ind w:left="720" w:hanging="360"/>
+      </w:pPr>
+    </w:lvl>
+    <w:lvl w:ilvl="1" w:tplc="04090019" w:tentative="1">
+      <w:start w:val="1"/>
+      <w:numFmt w:val="lowerLetter"/>
+      <w:lvlText w:val="%2."/>
+      <w:lvlJc w:val="left"/>
+      <w:pPr>
+        <w:ind w:left="1440" w:hanging="360"/>
+      </w:pPr>
+    </w:lvl>
+    <w:lvl w:ilvl="2" w:tplc="0409001B" w:tentative="1">
+      <w:start w:val="1"/>
+      <w:numFmt w:val="lowerRoman"/>
+      <w:lvlText w:val="%3."/>
+      <w:lvlJc w:val="right"/>
+      <w:pPr>
+        <w:ind w:left="2160" w:hanging="180"/>
+      </w:pPr>
+    </w:lvl>
+    <w:lvl w:ilvl="3" w:tplc="0409000F" w:tentative="1">
+      <w:start w:val="1"/>
+      <w:numFmt w:val="decimal"/>
+      <w:lvlText w:val="%4."/>
+      <w:lvlJc w:val="left"/>
+      <w:pPr>
+        <w:ind w:left="2880" w:hanging="360"/>
+      </w:pPr>
+    </w:lvl>
+    <w:lvl w:ilvl="4" w:tplc="04090019" w:tentative="1">
+      <w:start w:val="1"/>
+      <w:numFmt w:val="lowerLetter"/>
+      <w:lvlText w:val="%5."/>
+      <w:lvlJc w:val="left"/>
+      <w:pPr>
+        <w:ind w:left="3600" w:hanging="360"/>
+      </w:pPr>
+    </w:lvl>
+    <w:lvl w:ilvl="5" w:tplc="0409001B" w:tentative="1">
+      <w:start w:val="1"/>
+      <w:numFmt w:val="lowerRoman"/>
+      <w:lvlText w:val="%6."/>
+      <w:lvlJc w:val="right"/>
+      <w:pPr>
+        <w:ind w:left="4320" w:hanging="180"/>
+      </w:pPr>
+    </w:lvl>
+    <w:lvl w:ilvl="6" w:tplc="0409000F" w:tentative="1">
+      <w:start w:val="1"/>
+      <w:numFmt w:val="decimal"/>
+      <w:lvlText w:val="%7."/>
+      <w:lvlJc w:val="left"/>
+      <w:pPr>
+        <w:ind w:left="5040" w:hanging="360"/>
+      </w:pPr>
+    </w:lvl>
+    <w:lvl w:ilvl="7" w:tplc="04090019" w:tentative="1">
+      <w:start w:val="1"/>
+      <w:numFmt w:val="lowerLetter"/>
+      <w:lvlText w:val="%8."/>
+      <w:lvlJc w:val="left"/>
+      <w:pPr>
+        <w:ind w:left="5760" w:hanging="360"/>
+      </w:pPr>
+    </w:lvl>
+    <w:lvl w:ilvl="8" w:tplc="0409001B" w:tentative="1">
+      <w:start w:val="1"/>
+      <w:numFmt w:val="lowerRoman"/>
+      <w:lvlText w:val="%9."/>
+      <w:lvlJc w:val="right"/>
+      <w:pPr>
+        <w:ind w:left="6480" w:hanging="180"/>
+      </w:pPr>
+    </w:lvl>
+  </w:abstractNum>
+  <w:abstractNum w:abstractNumId="1" w15:restartNumberingAfterBreak="0">
+    <w:nsid w:val="11F2366B"/>
+    <w:multiLevelType w:val="hybridMultilevel"/>
+    <w:tmpl w:val="E13675C2"/>
+    <w:lvl w:ilvl="0" w:tplc="0409000F">
+      <w:start w:val="1"/>
+      <w:numFmt w:val="decimal"/>
+      <w:lvlText w:val="%1."/>
+      <w:lvlJc w:val="left"/>
+      <w:pPr>
+        <w:ind w:left="720" w:hanging="360"/>
+      </w:pPr>
+    </w:lvl>
+    <w:lvl w:ilvl="1" w:tplc="04090019">
+      <w:start w:val="1"/>
+      <w:numFmt w:val="lowerLetter"/>
+      <w:lvlText w:val="%2."/>
+      <w:lvlJc w:val="left"/>
+      <w:pPr>
+        <w:ind w:left="1440" w:hanging="360"/>
+      </w:pPr>
+    </w:lvl>
+    <w:lvl w:ilvl="2" w:tplc="0409001B">
+      <w:start w:val="1"/>
+      <w:numFmt w:val="lowerRoman"/>
+      <w:lvlText w:val="%3."/>
+      <w:lvlJc w:val="right"/>
+      <w:pPr>
+        <w:ind w:left="2160" w:hanging="180"/>
+      </w:pPr>
+    </w:lvl>
+    <w:lvl w:ilvl="3" w:tplc="0409000F" w:tentative="1">
+      <w:start w:val="1"/>
+      <w:numFmt w:val="decimal"/>
+      <w:lvlText w:val="%4."/>
+      <w:lvlJc w:val="left"/>
+      <w:pPr>
+        <w:ind w:left="2880" w:hanging="360"/>
+      </w:pPr>
+    </w:lvl>
+    <w:lvl w:ilvl="4" w:tplc="04090019" w:tentative="1">
+      <w:start w:val="1"/>
+      <w:numFmt w:val="lowerLetter"/>
+      <w:lvlText w:val="%5."/>
+      <w:lvlJc w:val="left"/>
+      <w:pPr>
+        <w:ind w:left="3600" w:hanging="360"/>
+      </w:pPr>
+    </w:lvl>
+    <w:lvl w:ilvl="5" w:tplc="0409001B" w:tentative="1">
+      <w:start w:val="1"/>
+      <w:numFmt w:val="lowerRoman"/>
+      <w:lvlText w:val="%6."/>
+      <w:lvlJc w:val="right"/>
+      <w:pPr>
+        <w:ind w:left="4320" w:hanging="180"/>
+      </w:pPr>
+    </w:lvl>
+    <w:lvl w:ilvl="6" w:tplc="0409000F" w:tentative="1">
+      <w:start w:val="1"/>
+      <w:numFmt w:val="decimal"/>
+      <w:lvlText w:val="%7."/>
+      <w:lvlJc w:val="left"/>
+      <w:pPr>
+        <w:ind w:left="5040" w:hanging="360"/>
+      </w:pPr>
+    </w:lvl>
+    <w:lvl w:ilvl="7" w:tplc="04090019" w:tentative="1">
+      <w:start w:val="1"/>
+      <w:numFmt w:val="lowerLetter"/>
+      <w:lvlText w:val="%8."/>
+      <w:lvlJc w:val="left"/>
+      <w:pPr>
+        <w:ind w:left="5760" w:hanging="360"/>
+      </w:pPr>
+    </w:lvl>
+    <w:lvl w:ilvl="8" w:tplc="0409001B" w:tentative="1">
+      <w:start w:val="1"/>
+      <w:numFmt w:val="lowerRoman"/>
+      <w:lvlText w:val="%9."/>
+      <w:lvlJc w:val="right"/>
+      <w:pPr>
+        <w:ind w:left="6480" w:hanging="180"/>
+      </w:pPr>
+    </w:lvl>
+  </w:abstractNum>
+  <w:num w:numId="1">
+    <w:abstractNumId w:val="0"/>
+  </w:num>
+  <w:num w:numId="2">
+    <w:abstractNumId w:val="1"/>
+  </w:num>
+</w:numbering>
 </file>
 
 <file path=word/styles.xml><?xml version="1.0" encoding="utf-8"?>
@@ -529,6 +1540,17 @@
       <w:szCs w:val="56"/>
     </w:rPr>
   </w:style>
+  <w:style w:type="paragraph" w:styleId="ListParagraph">
+    <w:name w:val="List Paragraph"/>
+    <w:basedOn w:val="Normal"/>
+    <w:uiPriority w:val="34"/>
+    <w:qFormat/>
+    <w:rsid w:val="003F68B1"/>
+    <w:pPr>
+      <w:ind w:left="720"/>
+      <w:contextualSpacing/>
+    </w:pPr>
+  </w:style>
 </w:styles>
 </file>
 

</xml_diff>